<commit_message>
documents edited by ren xiang
</commit_message>
<xml_diff>
--- a/Phase_1_Score_Rubrics/Phase 1 Score Rubrics.docx
+++ b/Phase_1_Score_Rubrics/Phase 1 Score Rubrics.docx
@@ -1,6 +1,6 @@
 
 <file path=word/document.xml><?xml version="1.0" encoding="utf-8"?>
-<w:document xmlns:wpc="http://schemas.microsoft.com/office/word/2010/wordprocessingCanvas" xmlns:cx="http://schemas.microsoft.com/office/drawing/2014/chartex" xmlns:cx1="http://schemas.microsoft.com/office/drawing/2015/9/8/chartex" xmlns:cx2="http://schemas.microsoft.com/office/drawing/2015/10/21/chartex" xmlns:cx3="http://schemas.microsoft.com/office/drawing/2016/5/9/chartex" xmlns:cx4="http://schemas.microsoft.com/office/drawing/2016/5/10/chartex" xmlns:cx5="http://schemas.microsoft.com/office/drawing/2016/5/11/chartex" xmlns:cx6="http://schemas.microsoft.com/office/drawing/2016/5/12/chartex" xmlns:cx7="http://schemas.microsoft.com/office/drawing/2016/5/13/chartex" xmlns:cx8="http://schemas.microsoft.com/office/drawing/2016/5/14/chartex" xmlns:mc="http://schemas.openxmlformats.org/markup-compatibility/2006" xmlns:aink="http://schemas.microsoft.com/office/drawing/2016/ink" xmlns:am3d="http://schemas.microsoft.com/office/drawing/2017/model3d" xmlns:o="urn:schemas-microsoft-com:office:office" xmlns:r="http://schemas.openxmlformats.org/officeDocument/2006/relationships" xmlns:m="http://schemas.openxmlformats.org/officeDocument/2006/math" xmlns:v="urn:schemas-microsoft-com:vml" xmlns:wp14="http://schemas.microsoft.com/office/word/2010/wordprocessingDrawing" xmlns:wp="http://schemas.openxmlformats.org/drawingml/2006/wordprocessingDrawing" xmlns:w10="urn:schemas-microsoft-com:office:word" xmlns:w="http://schemas.openxmlformats.org/wordprocessingml/2006/main" xmlns:w14="http://schemas.microsoft.com/office/word/2010/wordml" xmlns:w15="http://schemas.microsoft.com/office/word/2012/wordml" xmlns:w16cid="http://schemas.microsoft.com/office/word/2016/wordml/cid" xmlns:w16se="http://schemas.microsoft.com/office/word/2015/wordml/symex" xmlns:wpg="http://schemas.microsoft.com/office/word/2010/wordprocessingGroup" xmlns:wpi="http://schemas.microsoft.com/office/word/2010/wordprocessingInk" xmlns:wne="http://schemas.microsoft.com/office/word/2006/wordml" xmlns:wps="http://schemas.microsoft.com/office/word/2010/wordprocessingShape" mc:Ignorable="w14 w15 w16se w16cid wp14">
+<w:document xmlns:wpc="http://schemas.microsoft.com/office/word/2010/wordprocessingCanvas" xmlns:mo="http://schemas.microsoft.com/office/mac/office/2008/main" xmlns:mc="http://schemas.openxmlformats.org/markup-compatibility/2006" xmlns:mv="urn:schemas-microsoft-com:mac:vml" xmlns:o="urn:schemas-microsoft-com:office:office" xmlns:r="http://schemas.openxmlformats.org/officeDocument/2006/relationships" xmlns:m="http://schemas.openxmlformats.org/officeDocument/2006/math" xmlns:v="urn:schemas-microsoft-com:vml" xmlns:wp14="http://schemas.microsoft.com/office/word/2010/wordprocessingDrawing" xmlns:wp="http://schemas.openxmlformats.org/drawingml/2006/wordprocessingDrawing" xmlns:w10="urn:schemas-microsoft-com:office:word" xmlns:w="http://schemas.openxmlformats.org/wordprocessingml/2006/main" xmlns:w14="http://schemas.microsoft.com/office/word/2010/wordml" xmlns:w15="http://schemas.microsoft.com/office/word/2012/wordml" xmlns:wpg="http://schemas.microsoft.com/office/word/2010/wordprocessingGroup" xmlns:wpi="http://schemas.microsoft.com/office/word/2010/wordprocessingInk" xmlns:wne="http://schemas.microsoft.com/office/word/2006/wordml" xmlns:wps="http://schemas.microsoft.com/office/word/2010/wordprocessingShape" mc:Ignorable="w14 w15 wp14">
   <w:body>
     <w:p>
       <w:pPr>
@@ -179,8 +179,6 @@
             </w:r>
           </w:p>
         </w:tc>
-        <w:bookmarkStart w:id="0" w:name="_GoBack"/>
-        <w:bookmarkEnd w:id="0"/>
       </w:tr>
     </w:tbl>
     <w:p/>
@@ -188,293 +186,219 @@
     <w:tbl>
       <w:tblPr>
         <w:tblStyle w:val="TableGrid"/>
-        <w:tblW w:w="9403" w:type="dxa"/>
+        <w:tblW w:w="9395" w:type="dxa"/>
         <w:tblLook w:val="04A0" w:firstRow="1" w:lastRow="0" w:firstColumn="1" w:lastColumn="0" w:noHBand="0" w:noVBand="1"/>
       </w:tblPr>
       <w:tblGrid>
-        <w:gridCol w:w="2469"/>
-        <w:gridCol w:w="1571"/>
-        <w:gridCol w:w="1785"/>
-        <w:gridCol w:w="1786"/>
-        <w:gridCol w:w="1792"/>
+        <w:gridCol w:w="3176"/>
+        <w:gridCol w:w="2021"/>
+        <w:gridCol w:w="2296"/>
+        <w:gridCol w:w="1902"/>
       </w:tblGrid>
       <w:tr>
         <w:trPr>
-          <w:trHeight w:val="263"/>
+          <w:trHeight w:val="248"/>
         </w:trPr>
         <w:tc>
           <w:tcPr>
-            <w:tcW w:w="9403" w:type="dxa"/>
-            <w:gridSpan w:val="5"/>
-            <w:shd w:val="clear" w:color="auto" w:fill="FFC000" w:themeFill="accent4"/>
+            <w:tcW w:w="3176" w:type="dxa"/>
+          </w:tcPr>
+          <w:p/>
+        </w:tc>
+        <w:tc>
+          <w:tcPr>
+            <w:tcW w:w="2021" w:type="dxa"/>
           </w:tcPr>
           <w:p>
             <w:pPr>
               <w:jc w:val="center"/>
             </w:pPr>
             <w:r>
-              <w:t>Quality of UGV</w:t>
+              <w:t>Poor</w:t>
+            </w:r>
+          </w:p>
+        </w:tc>
+        <w:tc>
+          <w:tcPr>
+            <w:tcW w:w="2296" w:type="dxa"/>
+          </w:tcPr>
+          <w:p>
+            <w:pPr>
+              <w:jc w:val="center"/>
+            </w:pPr>
+            <w:r>
+              <w:t>Average</w:t>
+            </w:r>
+          </w:p>
+        </w:tc>
+        <w:tc>
+          <w:tcPr>
+            <w:tcW w:w="1902" w:type="dxa"/>
+          </w:tcPr>
+          <w:p>
+            <w:pPr>
+              <w:jc w:val="center"/>
+            </w:pPr>
+            <w:r>
+              <w:t>Good</w:t>
             </w:r>
           </w:p>
         </w:tc>
       </w:tr>
       <w:tr>
         <w:trPr>
-          <w:trHeight w:val="254"/>
+          <w:trHeight w:val="616"/>
         </w:trPr>
         <w:tc>
           <w:tcPr>
-            <w:tcW w:w="2469" w:type="dxa"/>
-          </w:tcPr>
-          <w:p/>
-        </w:tc>
-        <w:tc>
-          <w:tcPr>
-            <w:tcW w:w="1571" w:type="dxa"/>
-          </w:tcPr>
-          <w:p>
-            <w:pPr>
-              <w:jc w:val="center"/>
-            </w:pPr>
-            <w:r>
-              <w:t>Poor</w:t>
-            </w:r>
-          </w:p>
-        </w:tc>
-        <w:tc>
-          <w:tcPr>
-            <w:tcW w:w="1785" w:type="dxa"/>
-          </w:tcPr>
-          <w:p>
-            <w:pPr>
-              <w:jc w:val="center"/>
-            </w:pPr>
-            <w:r>
-              <w:t>Average</w:t>
-            </w:r>
-          </w:p>
-        </w:tc>
-        <w:tc>
-          <w:tcPr>
-            <w:tcW w:w="1786" w:type="dxa"/>
-          </w:tcPr>
-          <w:p>
-            <w:pPr>
-              <w:jc w:val="center"/>
-            </w:pPr>
-            <w:r>
-              <w:t>Good</w:t>
-            </w:r>
-          </w:p>
-        </w:tc>
-        <w:tc>
-          <w:tcPr>
-            <w:tcW w:w="1790" w:type="dxa"/>
-          </w:tcPr>
-          <w:p>
-            <w:pPr>
-              <w:jc w:val="center"/>
-            </w:pPr>
-            <w:r>
-              <w:t>Excellent</w:t>
+            <w:tcW w:w="3176" w:type="dxa"/>
+          </w:tcPr>
+          <w:p>
+            <w:r>
+              <w:t>Creativity (15 marks)</w:t>
+            </w:r>
+          </w:p>
+        </w:tc>
+        <w:tc>
+          <w:tcPr>
+            <w:tcW w:w="2021" w:type="dxa"/>
+          </w:tcPr>
+          <w:p>
+            <w:r>
+              <w:t>Build is poor</w:t>
+            </w:r>
+          </w:p>
+          <w:p>
+            <w:r>
+              <w:t>(1 – 5 marks)</w:t>
+            </w:r>
+          </w:p>
+        </w:tc>
+        <w:tc>
+          <w:tcPr>
+            <w:tcW w:w="2296" w:type="dxa"/>
+          </w:tcPr>
+          <w:p>
+            <w:r>
+              <w:t>Build is generally good with some mistakes</w:t>
+            </w:r>
+          </w:p>
+          <w:p>
+            <w:r>
+              <w:t>(6 – 10 marks)</w:t>
+            </w:r>
+          </w:p>
+        </w:tc>
+        <w:tc>
+          <w:tcPr>
+            <w:tcW w:w="1902" w:type="dxa"/>
+          </w:tcPr>
+          <w:p>
+            <w:r>
+              <w:t>Proper shape design with enhancement to UGV performance</w:t>
+            </w:r>
+          </w:p>
+          <w:p>
+            <w:r>
+              <w:t xml:space="preserve"> (11 – 15 marks)</w:t>
             </w:r>
           </w:p>
         </w:tc>
       </w:tr>
       <w:tr>
         <w:trPr>
-          <w:trHeight w:val="628"/>
+          <w:trHeight w:val="1855"/>
         </w:trPr>
         <w:tc>
           <w:tcPr>
-            <w:tcW w:w="2469" w:type="dxa"/>
-          </w:tcPr>
-          <w:p>
-            <w:r>
-              <w:t>Creativity (15 marks)</w:t>
-            </w:r>
-          </w:p>
-        </w:tc>
-        <w:tc>
-          <w:tcPr>
-            <w:tcW w:w="1571" w:type="dxa"/>
-          </w:tcPr>
-          <w:p>
-            <w:r>
-              <w:t>Poor design, no sense of art</w:t>
-            </w:r>
-          </w:p>
-          <w:p>
-            <w:r>
-              <w:t>(1 – 4 marks)</w:t>
-            </w:r>
-          </w:p>
-        </w:tc>
-        <w:tc>
-          <w:tcPr>
-            <w:tcW w:w="1785" w:type="dxa"/>
-          </w:tcPr>
-          <w:p>
-            <w:r>
-              <w:t>Proper shape design</w:t>
-            </w:r>
-          </w:p>
-          <w:p>
-            <w:r>
-              <w:t>(5 – 8 marks)</w:t>
-            </w:r>
-          </w:p>
-        </w:tc>
-        <w:tc>
-          <w:tcPr>
-            <w:tcW w:w="1786" w:type="dxa"/>
-          </w:tcPr>
-          <w:p>
-            <w:r>
-              <w:t>Proper shape design with enhancement to UGV performance</w:t>
-            </w:r>
-          </w:p>
-          <w:p>
-            <w:r>
-              <w:t>(9 – 12 marks)</w:t>
-            </w:r>
-          </w:p>
-        </w:tc>
-        <w:tc>
-          <w:tcPr>
-            <w:tcW w:w="1790" w:type="dxa"/>
-          </w:tcPr>
-          <w:p>
-            <w:r>
-              <w:t>Great work that no one have</w:t>
-            </w:r>
-            <w:r>
-              <w:t xml:space="preserve"> ever seen before!</w:t>
-            </w:r>
-          </w:p>
-          <w:p>
-            <w:r>
-              <w:t>(13 – 15 marks)</w:t>
+            <w:tcW w:w="3176" w:type="dxa"/>
+          </w:tcPr>
+          <w:p>
+            <w:r>
+              <w:t>Tidiness &amp; Workmanship (15 marks)</w:t>
+            </w:r>
+          </w:p>
+        </w:tc>
+        <w:tc>
+          <w:tcPr>
+            <w:tcW w:w="2021" w:type="dxa"/>
+          </w:tcPr>
+          <w:p>
+            <w:r>
+              <w:t>Wires are messy and contacts are left exposed</w:t>
+            </w:r>
+          </w:p>
+          <w:p>
+            <w:r>
+              <w:t>(1 – 5 marks)</w:t>
+            </w:r>
+          </w:p>
+        </w:tc>
+        <w:tc>
+          <w:tcPr>
+            <w:tcW w:w="2296" w:type="dxa"/>
+          </w:tcPr>
+          <w:p>
+            <w:r>
+              <w:t xml:space="preserve">Wires are not at risk of shorting. Mediocre attempt at wire </w:t>
+            </w:r>
+            <w:proofErr w:type="spellStart"/>
+            <w:r>
+              <w:t>organisation</w:t>
+            </w:r>
+            <w:proofErr w:type="spellEnd"/>
+          </w:p>
+          <w:p>
+            <w:r>
+              <w:t>(6 – 10 marks)</w:t>
+            </w:r>
+          </w:p>
+        </w:tc>
+        <w:tc>
+          <w:tcPr>
+            <w:tcW w:w="1902" w:type="dxa"/>
+          </w:tcPr>
+          <w:p>
+            <w:r>
+              <w:t>Neat wiring with properly insulated solder joints</w:t>
+            </w:r>
+          </w:p>
+          <w:p>
+            <w:r>
+              <w:t>(11 – 15 marks)</w:t>
             </w:r>
           </w:p>
         </w:tc>
       </w:tr>
       <w:tr>
         <w:trPr>
-          <w:trHeight w:val="1888"/>
+          <w:trHeight w:val="1236"/>
         </w:trPr>
         <w:tc>
           <w:tcPr>
-            <w:tcW w:w="2469" w:type="dxa"/>
-          </w:tcPr>
-          <w:p>
-            <w:r>
-              <w:t>Tidiness &amp; Workmanship (15 marks)</w:t>
-            </w:r>
-          </w:p>
-        </w:tc>
-        <w:tc>
-          <w:tcPr>
-            <w:tcW w:w="1571" w:type="dxa"/>
-          </w:tcPr>
-          <w:p>
-            <w:r>
-              <w:t>Wires are tangled and components are poorly soldered</w:t>
-            </w:r>
-          </w:p>
-          <w:p>
-            <w:r>
-              <w:t>(1 – 4 marks)</w:t>
-            </w:r>
-          </w:p>
-        </w:tc>
-        <w:tc>
-          <w:tcPr>
-            <w:tcW w:w="1785" w:type="dxa"/>
-          </w:tcPr>
-          <w:p>
-            <w:r>
-              <w:t xml:space="preserve">Neat </w:t>
-            </w:r>
-            <w:r>
-              <w:t>wiring and minimum</w:t>
-            </w:r>
-            <w:r>
-              <w:t xml:space="preserve"> risk of shorting</w:t>
-            </w:r>
-          </w:p>
-          <w:p>
-            <w:r>
-              <w:t>(5 – 8 marks)</w:t>
-            </w:r>
-          </w:p>
-        </w:tc>
-        <w:tc>
-          <w:tcPr>
-            <w:tcW w:w="1786" w:type="dxa"/>
-          </w:tcPr>
-          <w:p>
-            <w:r>
-              <w:t>Wires are neatly taped or tied, no loose ends hanging around. No risk of shorting</w:t>
-            </w:r>
-          </w:p>
-          <w:p>
-            <w:r>
-              <w:t>(9 – 12 marks)</w:t>
-            </w:r>
-          </w:p>
-        </w:tc>
-        <w:tc>
-          <w:tcPr>
-            <w:tcW w:w="1790" w:type="dxa"/>
-          </w:tcPr>
-          <w:p>
-            <w:r>
-              <w:t>Proper wiring arrangement and safety precaution</w:t>
-            </w:r>
-            <w:r>
-              <w:t>s</w:t>
-            </w:r>
-            <w:r>
-              <w:t xml:space="preserve"> are done to prevent shorting</w:t>
-            </w:r>
-          </w:p>
-          <w:p>
-            <w:r>
-              <w:t>(13 – 15 marks)</w:t>
-            </w:r>
-          </w:p>
-        </w:tc>
-      </w:tr>
-      <w:tr>
-        <w:trPr>
-          <w:trHeight w:val="1258"/>
-        </w:trPr>
-        <w:tc>
-          <w:tcPr>
-            <w:tcW w:w="2469" w:type="dxa"/>
-          </w:tcPr>
-          <w:p>
-            <w:r>
-              <w:t>Performance</w:t>
-            </w:r>
-            <w:r>
-              <w:t xml:space="preserve"> (20</w:t>
-            </w:r>
-            <w:r>
-              <w:t xml:space="preserve"> marks)</w:t>
-            </w:r>
-          </w:p>
-        </w:tc>
-        <w:tc>
-          <w:tcPr>
-            <w:tcW w:w="1571" w:type="dxa"/>
+            <w:tcW w:w="3176" w:type="dxa"/>
+          </w:tcPr>
+          <w:p>
+            <w:r>
+              <w:t>Performance (20 marks)</w:t>
+            </w:r>
+          </w:p>
+        </w:tc>
+        <w:tc>
+          <w:tcPr>
+            <w:tcW w:w="2021" w:type="dxa"/>
           </w:tcPr>
           <w:p>
             <w:r>
               <w:t>UGV is immobilized</w:t>
             </w:r>
           </w:p>
+          <w:p/>
+          <w:p>
+            <w:r>
+              <w:t>RFID not working</w:t>
+            </w:r>
+          </w:p>
           <w:p>
             <w:r>
               <w:t>(1 – 5 marks)</w:t>
@@ -483,58 +407,46 @@
         </w:tc>
         <w:tc>
           <w:tcPr>
-            <w:tcW w:w="1785" w:type="dxa"/>
-          </w:tcPr>
-          <w:p>
-            <w:r>
-              <w:t>UGV can maneuver with slight malfunction</w:t>
-            </w:r>
-          </w:p>
-          <w:p>
-            <w:r>
-              <w:t>(6 – 10 marks)</w:t>
-            </w:r>
-          </w:p>
-        </w:tc>
-        <w:tc>
-          <w:tcPr>
-            <w:tcW w:w="1786" w:type="dxa"/>
-          </w:tcPr>
-          <w:p>
-            <w:r>
-              <w:t>UGV can maneuver in all 2D direction</w:t>
-            </w:r>
-            <w:r>
-              <w:t xml:space="preserve"> with no malfunction</w:t>
-            </w:r>
-          </w:p>
-          <w:p>
-            <w:r>
-              <w:t>(11 – 15 marks)</w:t>
-            </w:r>
-          </w:p>
-        </w:tc>
-        <w:tc>
-          <w:tcPr>
-            <w:tcW w:w="1790" w:type="dxa"/>
-          </w:tcPr>
-          <w:p>
-            <w:r>
-              <w:t>UGV can maneuver in all 2D direction</w:t>
-            </w:r>
-            <w:r>
-              <w:t xml:space="preserve"> with no malfunction</w:t>
-            </w:r>
-            <w:r>
-              <w:t>. Retrieve and display data from RFID cards</w:t>
-            </w:r>
-            <w:r>
-              <w:t xml:space="preserve"> accurately</w:t>
-            </w:r>
-          </w:p>
-          <w:p>
-            <w:r>
-              <w:t>(16 – 20 marks)</w:t>
+            <w:tcW w:w="2296" w:type="dxa"/>
+          </w:tcPr>
+          <w:p>
+            <w:r>
+              <w:t>UGV can maneuver. Minor faults present.</w:t>
+            </w:r>
+          </w:p>
+          <w:p/>
+          <w:p>
+            <w:r>
+              <w:t>Retrieve and display data from RFID cards accurately.</w:t>
+            </w:r>
+            <w:r>
+              <w:t xml:space="preserve"> </w:t>
+            </w:r>
+          </w:p>
+          <w:p/>
+          <w:p>
+            <w:r>
+              <w:t>(6 – 15 marks)</w:t>
+            </w:r>
+          </w:p>
+        </w:tc>
+        <w:tc>
+          <w:tcPr>
+            <w:tcW w:w="1902" w:type="dxa"/>
+          </w:tcPr>
+          <w:p>
+            <w:r>
+              <w:t>UGV can maneuver at full speed with no malfunctions. Retrieve and display data from RFID cards accurately.</w:t>
+            </w:r>
+          </w:p>
+          <w:p>
+            <w:r>
+              <w:t>(16</w:t>
+            </w:r>
+            <w:bookmarkStart w:id="0" w:name="_GoBack"/>
+            <w:bookmarkEnd w:id="0"/>
+            <w:r>
+              <w:t xml:space="preserve"> – 20 marks)</w:t>
             </w:r>
           </w:p>
         </w:tc>
@@ -552,7 +464,7 @@
 </file>
 
 <file path=word/styles.xml><?xml version="1.0" encoding="utf-8"?>
-<w:styles xmlns:mc="http://schemas.openxmlformats.org/markup-compatibility/2006" xmlns:r="http://schemas.openxmlformats.org/officeDocument/2006/relationships" xmlns:w="http://schemas.openxmlformats.org/wordprocessingml/2006/main" xmlns:w14="http://schemas.microsoft.com/office/word/2010/wordml" xmlns:w15="http://schemas.microsoft.com/office/word/2012/wordml" xmlns:w16cid="http://schemas.microsoft.com/office/word/2016/wordml/cid" xmlns:w16se="http://schemas.microsoft.com/office/word/2015/wordml/symex" mc:Ignorable="w14 w15 w16se w16cid">
+<w:styles xmlns:mc="http://schemas.openxmlformats.org/markup-compatibility/2006" xmlns:r="http://schemas.openxmlformats.org/officeDocument/2006/relationships" xmlns:w="http://schemas.openxmlformats.org/wordprocessingml/2006/main" xmlns:w14="http://schemas.microsoft.com/office/word/2010/wordml" xmlns:w15="http://schemas.microsoft.com/office/word/2012/wordml" mc:Ignorable="w14 w15">
   <w:docDefaults>
     <w:rPrDefault>
       <w:rPr>
@@ -568,7 +480,7 @@
       </w:pPr>
     </w:pPrDefault>
   </w:docDefaults>
-  <w:latentStyles w:defLockedState="0" w:defUIPriority="99" w:defSemiHidden="0" w:defUnhideWhenUsed="0" w:defQFormat="0" w:count="375">
+  <w:latentStyles w:defLockedState="0" w:defUIPriority="99" w:defSemiHidden="0" w:defUnhideWhenUsed="0" w:defQFormat="0" w:count="382">
     <w:lsdException w:name="Normal" w:uiPriority="0" w:qFormat="1"/>
     <w:lsdException w:name="heading 1" w:uiPriority="9" w:qFormat="1"/>
     <w:lsdException w:name="heading 2" w:semiHidden="1" w:uiPriority="9" w:unhideWhenUsed="1" w:qFormat="1"/>
@@ -942,8 +854,6 @@
     <w:lsdException w:name="List Table 7 Colorful Accent 6" w:uiPriority="52"/>
     <w:lsdException w:name="Mention" w:semiHidden="1" w:unhideWhenUsed="1"/>
     <w:lsdException w:name="Smart Hyperlink" w:semiHidden="1" w:unhideWhenUsed="1"/>
-    <w:lsdException w:name="Hashtag" w:semiHidden="1" w:unhideWhenUsed="1"/>
-    <w:lsdException w:name="Unresolved Mention" w:semiHidden="1" w:unhideWhenUsed="1"/>
   </w:latentStyles>
   <w:style w:type="paragraph" w:default="1" w:styleId="Normal">
     <w:name w:val="Normal"/>
@@ -985,6 +895,7 @@
       <w:spacing w:after="0" w:line="240" w:lineRule="auto"/>
     </w:pPr>
     <w:tblPr>
+      <w:tblInd w:w="0" w:type="dxa"/>
       <w:tblBorders>
         <w:top w:val="single" w:sz="4" w:space="0" w:color="auto"/>
         <w:left w:val="single" w:sz="4" w:space="0" w:color="auto"/>
@@ -993,6 +904,12 @@
         <w:insideH w:val="single" w:sz="4" w:space="0" w:color="auto"/>
         <w:insideV w:val="single" w:sz="4" w:space="0" w:color="auto"/>
       </w:tblBorders>
+      <w:tblCellMar>
+        <w:top w:w="0" w:type="dxa"/>
+        <w:left w:w="108" w:type="dxa"/>
+        <w:bottom w:w="0" w:type="dxa"/>
+        <w:right w:w="108" w:type="dxa"/>
+      </w:tblCellMar>
     </w:tblPr>
   </w:style>
   <w:style w:type="paragraph" w:styleId="ListParagraph">
@@ -1309,7 +1226,7 @@
 </file>
 
 <file path=customXml/itemProps1.xml><?xml version="1.0" encoding="utf-8"?>
-<ds:datastoreItem xmlns:ds="http://schemas.openxmlformats.org/officeDocument/2006/customXml" ds:itemID="{FADB8A17-FF6E-457A-BC3C-2F2754800B9C}">
+<ds:datastoreItem xmlns:ds="http://schemas.openxmlformats.org/officeDocument/2006/customXml" ds:itemID="{ED224B50-F50D-5B43-9063-385A8D764DEB}">
   <ds:schemaRefs>
     <ds:schemaRef ds:uri="http://schemas.openxmlformats.org/officeDocument/2006/bibliography"/>
   </ds:schemaRefs>

</xml_diff>

<commit_message>
Files for DIP Phase 1
</commit_message>
<xml_diff>
--- a/Phase_1_Score_Rubrics/Phase 1 Score Rubrics.docx
+++ b/Phase_1_Score_Rubrics/Phase 1 Score Rubrics.docx
@@ -1,6 +1,6 @@
 
 <file path=word/document.xml><?xml version="1.0" encoding="utf-8"?>
-<w:document xmlns:wpc="http://schemas.microsoft.com/office/word/2010/wordprocessingCanvas" xmlns:cx="http://schemas.microsoft.com/office/drawing/2014/chartex" xmlns:cx1="http://schemas.microsoft.com/office/drawing/2015/9/8/chartex" xmlns:cx2="http://schemas.microsoft.com/office/drawing/2015/10/21/chartex" xmlns:cx3="http://schemas.microsoft.com/office/drawing/2016/5/9/chartex" xmlns:cx4="http://schemas.microsoft.com/office/drawing/2016/5/10/chartex" xmlns:cx5="http://schemas.microsoft.com/office/drawing/2016/5/11/chartex" xmlns:cx6="http://schemas.microsoft.com/office/drawing/2016/5/12/chartex" xmlns:cx7="http://schemas.microsoft.com/office/drawing/2016/5/13/chartex" xmlns:cx8="http://schemas.microsoft.com/office/drawing/2016/5/14/chartex" xmlns:mc="http://schemas.openxmlformats.org/markup-compatibility/2006" xmlns:aink="http://schemas.microsoft.com/office/drawing/2016/ink" xmlns:am3d="http://schemas.microsoft.com/office/drawing/2017/model3d" xmlns:o="urn:schemas-microsoft-com:office:office" xmlns:r="http://schemas.openxmlformats.org/officeDocument/2006/relationships" xmlns:m="http://schemas.openxmlformats.org/officeDocument/2006/math" xmlns:v="urn:schemas-microsoft-com:vml" xmlns:wp14="http://schemas.microsoft.com/office/word/2010/wordprocessingDrawing" xmlns:wp="http://schemas.openxmlformats.org/drawingml/2006/wordprocessingDrawing" xmlns:w10="urn:schemas-microsoft-com:office:word" xmlns:w="http://schemas.openxmlformats.org/wordprocessingml/2006/main" xmlns:w14="http://schemas.microsoft.com/office/word/2010/wordml" xmlns:w15="http://schemas.microsoft.com/office/word/2012/wordml" xmlns:w16cid="http://schemas.microsoft.com/office/word/2016/wordml/cid" xmlns:w16se="http://schemas.microsoft.com/office/word/2015/wordml/symex" xmlns:wpg="http://schemas.microsoft.com/office/word/2010/wordprocessingGroup" xmlns:wpi="http://schemas.microsoft.com/office/word/2010/wordprocessingInk" xmlns:wne="http://schemas.microsoft.com/office/word/2006/wordml" xmlns:wps="http://schemas.microsoft.com/office/word/2010/wordprocessingShape" mc:Ignorable="w14 w15 w16se w16cid wp14">
+<w:document xmlns:wpc="http://schemas.microsoft.com/office/word/2010/wordprocessingCanvas" xmlns:mo="http://schemas.microsoft.com/office/mac/office/2008/main" xmlns:mc="http://schemas.openxmlformats.org/markup-compatibility/2006" xmlns:mv="urn:schemas-microsoft-com:mac:vml" xmlns:o="urn:schemas-microsoft-com:office:office" xmlns:r="http://schemas.openxmlformats.org/officeDocument/2006/relationships" xmlns:m="http://schemas.openxmlformats.org/officeDocument/2006/math" xmlns:v="urn:schemas-microsoft-com:vml" xmlns:wp14="http://schemas.microsoft.com/office/word/2010/wordprocessingDrawing" xmlns:wp="http://schemas.openxmlformats.org/drawingml/2006/wordprocessingDrawing" xmlns:w10="urn:schemas-microsoft-com:office:word" xmlns:w="http://schemas.openxmlformats.org/wordprocessingml/2006/main" xmlns:w14="http://schemas.microsoft.com/office/word/2010/wordml" xmlns:w15="http://schemas.microsoft.com/office/word/2012/wordml" xmlns:wpg="http://schemas.microsoft.com/office/word/2010/wordprocessingGroup" xmlns:wpi="http://schemas.microsoft.com/office/word/2010/wordprocessingInk" xmlns:wne="http://schemas.microsoft.com/office/word/2006/wordml" xmlns:wps="http://schemas.microsoft.com/office/word/2010/wordprocessingShape" mc:Ignorable="w14 w15 wp14">
   <w:body>
     <w:p>
       <w:pPr>
@@ -179,8 +179,6 @@
             </w:r>
           </w:p>
         </w:tc>
-        <w:bookmarkStart w:id="0" w:name="_GoBack"/>
-        <w:bookmarkEnd w:id="0"/>
       </w:tr>
     </w:tbl>
     <w:p/>
@@ -188,293 +186,219 @@
     <w:tbl>
       <w:tblPr>
         <w:tblStyle w:val="TableGrid"/>
-        <w:tblW w:w="9403" w:type="dxa"/>
+        <w:tblW w:w="9395" w:type="dxa"/>
         <w:tblLook w:val="04A0" w:firstRow="1" w:lastRow="0" w:firstColumn="1" w:lastColumn="0" w:noHBand="0" w:noVBand="1"/>
       </w:tblPr>
       <w:tblGrid>
-        <w:gridCol w:w="2469"/>
-        <w:gridCol w:w="1571"/>
-        <w:gridCol w:w="1785"/>
-        <w:gridCol w:w="1786"/>
-        <w:gridCol w:w="1792"/>
+        <w:gridCol w:w="3176"/>
+        <w:gridCol w:w="2021"/>
+        <w:gridCol w:w="2296"/>
+        <w:gridCol w:w="1902"/>
       </w:tblGrid>
       <w:tr>
         <w:trPr>
-          <w:trHeight w:val="263"/>
+          <w:trHeight w:val="248"/>
         </w:trPr>
         <w:tc>
           <w:tcPr>
-            <w:tcW w:w="9403" w:type="dxa"/>
-            <w:gridSpan w:val="5"/>
-            <w:shd w:val="clear" w:color="auto" w:fill="FFC000" w:themeFill="accent4"/>
+            <w:tcW w:w="3176" w:type="dxa"/>
+          </w:tcPr>
+          <w:p/>
+        </w:tc>
+        <w:tc>
+          <w:tcPr>
+            <w:tcW w:w="2021" w:type="dxa"/>
           </w:tcPr>
           <w:p>
             <w:pPr>
               <w:jc w:val="center"/>
             </w:pPr>
             <w:r>
-              <w:t>Quality of UGV</w:t>
+              <w:t>Poor</w:t>
+            </w:r>
+          </w:p>
+        </w:tc>
+        <w:tc>
+          <w:tcPr>
+            <w:tcW w:w="2296" w:type="dxa"/>
+          </w:tcPr>
+          <w:p>
+            <w:pPr>
+              <w:jc w:val="center"/>
+            </w:pPr>
+            <w:r>
+              <w:t>Average</w:t>
+            </w:r>
+          </w:p>
+        </w:tc>
+        <w:tc>
+          <w:tcPr>
+            <w:tcW w:w="1902" w:type="dxa"/>
+          </w:tcPr>
+          <w:p>
+            <w:pPr>
+              <w:jc w:val="center"/>
+            </w:pPr>
+            <w:r>
+              <w:t>Good</w:t>
             </w:r>
           </w:p>
         </w:tc>
       </w:tr>
       <w:tr>
         <w:trPr>
-          <w:trHeight w:val="254"/>
+          <w:trHeight w:val="616"/>
         </w:trPr>
         <w:tc>
           <w:tcPr>
-            <w:tcW w:w="2469" w:type="dxa"/>
-          </w:tcPr>
-          <w:p/>
-        </w:tc>
-        <w:tc>
-          <w:tcPr>
-            <w:tcW w:w="1571" w:type="dxa"/>
-          </w:tcPr>
-          <w:p>
-            <w:pPr>
-              <w:jc w:val="center"/>
-            </w:pPr>
-            <w:r>
-              <w:t>Poor</w:t>
-            </w:r>
-          </w:p>
-        </w:tc>
-        <w:tc>
-          <w:tcPr>
-            <w:tcW w:w="1785" w:type="dxa"/>
-          </w:tcPr>
-          <w:p>
-            <w:pPr>
-              <w:jc w:val="center"/>
-            </w:pPr>
-            <w:r>
-              <w:t>Average</w:t>
-            </w:r>
-          </w:p>
-        </w:tc>
-        <w:tc>
-          <w:tcPr>
-            <w:tcW w:w="1786" w:type="dxa"/>
-          </w:tcPr>
-          <w:p>
-            <w:pPr>
-              <w:jc w:val="center"/>
-            </w:pPr>
-            <w:r>
-              <w:t>Good</w:t>
-            </w:r>
-          </w:p>
-        </w:tc>
-        <w:tc>
-          <w:tcPr>
-            <w:tcW w:w="1790" w:type="dxa"/>
-          </w:tcPr>
-          <w:p>
-            <w:pPr>
-              <w:jc w:val="center"/>
-            </w:pPr>
-            <w:r>
-              <w:t>Excellent</w:t>
+            <w:tcW w:w="3176" w:type="dxa"/>
+          </w:tcPr>
+          <w:p>
+            <w:r>
+              <w:t>Creativity (15 marks)</w:t>
+            </w:r>
+          </w:p>
+        </w:tc>
+        <w:tc>
+          <w:tcPr>
+            <w:tcW w:w="2021" w:type="dxa"/>
+          </w:tcPr>
+          <w:p>
+            <w:r>
+              <w:t>Build is poor</w:t>
+            </w:r>
+          </w:p>
+          <w:p>
+            <w:r>
+              <w:t>(1 – 5 marks)</w:t>
+            </w:r>
+          </w:p>
+        </w:tc>
+        <w:tc>
+          <w:tcPr>
+            <w:tcW w:w="2296" w:type="dxa"/>
+          </w:tcPr>
+          <w:p>
+            <w:r>
+              <w:t>Build is generally good with some mistakes</w:t>
+            </w:r>
+          </w:p>
+          <w:p>
+            <w:r>
+              <w:t>(6 – 10 marks)</w:t>
+            </w:r>
+          </w:p>
+        </w:tc>
+        <w:tc>
+          <w:tcPr>
+            <w:tcW w:w="1902" w:type="dxa"/>
+          </w:tcPr>
+          <w:p>
+            <w:r>
+              <w:t>Proper shape design with enhancement to UGV performance</w:t>
+            </w:r>
+          </w:p>
+          <w:p>
+            <w:r>
+              <w:t xml:space="preserve"> (11 – 15 marks)</w:t>
             </w:r>
           </w:p>
         </w:tc>
       </w:tr>
       <w:tr>
         <w:trPr>
-          <w:trHeight w:val="628"/>
+          <w:trHeight w:val="1855"/>
         </w:trPr>
         <w:tc>
           <w:tcPr>
-            <w:tcW w:w="2469" w:type="dxa"/>
-          </w:tcPr>
-          <w:p>
-            <w:r>
-              <w:t>Creativity (15 marks)</w:t>
-            </w:r>
-          </w:p>
-        </w:tc>
-        <w:tc>
-          <w:tcPr>
-            <w:tcW w:w="1571" w:type="dxa"/>
-          </w:tcPr>
-          <w:p>
-            <w:r>
-              <w:t>Poor design, no sense of art</w:t>
-            </w:r>
-          </w:p>
-          <w:p>
-            <w:r>
-              <w:t>(1 – 4 marks)</w:t>
-            </w:r>
-          </w:p>
-        </w:tc>
-        <w:tc>
-          <w:tcPr>
-            <w:tcW w:w="1785" w:type="dxa"/>
-          </w:tcPr>
-          <w:p>
-            <w:r>
-              <w:t>Proper shape design</w:t>
-            </w:r>
-          </w:p>
-          <w:p>
-            <w:r>
-              <w:t>(5 – 8 marks)</w:t>
-            </w:r>
-          </w:p>
-        </w:tc>
-        <w:tc>
-          <w:tcPr>
-            <w:tcW w:w="1786" w:type="dxa"/>
-          </w:tcPr>
-          <w:p>
-            <w:r>
-              <w:t>Proper shape design with enhancement to UGV performance</w:t>
-            </w:r>
-          </w:p>
-          <w:p>
-            <w:r>
-              <w:t>(9 – 12 marks)</w:t>
-            </w:r>
-          </w:p>
-        </w:tc>
-        <w:tc>
-          <w:tcPr>
-            <w:tcW w:w="1790" w:type="dxa"/>
-          </w:tcPr>
-          <w:p>
-            <w:r>
-              <w:t>Great work that no one have</w:t>
-            </w:r>
-            <w:r>
-              <w:t xml:space="preserve"> ever seen before!</w:t>
-            </w:r>
-          </w:p>
-          <w:p>
-            <w:r>
-              <w:t>(13 – 15 marks)</w:t>
+            <w:tcW w:w="3176" w:type="dxa"/>
+          </w:tcPr>
+          <w:p>
+            <w:r>
+              <w:t>Tidiness &amp; Workmanship (15 marks)</w:t>
+            </w:r>
+          </w:p>
+        </w:tc>
+        <w:tc>
+          <w:tcPr>
+            <w:tcW w:w="2021" w:type="dxa"/>
+          </w:tcPr>
+          <w:p>
+            <w:r>
+              <w:t>Wires are messy and contacts are left exposed</w:t>
+            </w:r>
+          </w:p>
+          <w:p>
+            <w:r>
+              <w:t>(1 – 5 marks)</w:t>
+            </w:r>
+          </w:p>
+        </w:tc>
+        <w:tc>
+          <w:tcPr>
+            <w:tcW w:w="2296" w:type="dxa"/>
+          </w:tcPr>
+          <w:p>
+            <w:r>
+              <w:t xml:space="preserve">Wires are not at risk of shorting. Mediocre attempt at wire </w:t>
+            </w:r>
+            <w:proofErr w:type="spellStart"/>
+            <w:r>
+              <w:t>organisation</w:t>
+            </w:r>
+            <w:proofErr w:type="spellEnd"/>
+          </w:p>
+          <w:p>
+            <w:r>
+              <w:t>(6 – 10 marks)</w:t>
+            </w:r>
+          </w:p>
+        </w:tc>
+        <w:tc>
+          <w:tcPr>
+            <w:tcW w:w="1902" w:type="dxa"/>
+          </w:tcPr>
+          <w:p>
+            <w:r>
+              <w:t>Neat wiring with properly insulated solder joints</w:t>
+            </w:r>
+          </w:p>
+          <w:p>
+            <w:r>
+              <w:t>(11 – 15 marks)</w:t>
             </w:r>
           </w:p>
         </w:tc>
       </w:tr>
       <w:tr>
         <w:trPr>
-          <w:trHeight w:val="1888"/>
+          <w:trHeight w:val="1236"/>
         </w:trPr>
         <w:tc>
           <w:tcPr>
-            <w:tcW w:w="2469" w:type="dxa"/>
-          </w:tcPr>
-          <w:p>
-            <w:r>
-              <w:t>Tidiness &amp; Workmanship (15 marks)</w:t>
-            </w:r>
-          </w:p>
-        </w:tc>
-        <w:tc>
-          <w:tcPr>
-            <w:tcW w:w="1571" w:type="dxa"/>
-          </w:tcPr>
-          <w:p>
-            <w:r>
-              <w:t>Wires are tangled and components are poorly soldered</w:t>
-            </w:r>
-          </w:p>
-          <w:p>
-            <w:r>
-              <w:t>(1 – 4 marks)</w:t>
-            </w:r>
-          </w:p>
-        </w:tc>
-        <w:tc>
-          <w:tcPr>
-            <w:tcW w:w="1785" w:type="dxa"/>
-          </w:tcPr>
-          <w:p>
-            <w:r>
-              <w:t xml:space="preserve">Neat </w:t>
-            </w:r>
-            <w:r>
-              <w:t>wiring and minimum</w:t>
-            </w:r>
-            <w:r>
-              <w:t xml:space="preserve"> risk of shorting</w:t>
-            </w:r>
-          </w:p>
-          <w:p>
-            <w:r>
-              <w:t>(5 – 8 marks)</w:t>
-            </w:r>
-          </w:p>
-        </w:tc>
-        <w:tc>
-          <w:tcPr>
-            <w:tcW w:w="1786" w:type="dxa"/>
-          </w:tcPr>
-          <w:p>
-            <w:r>
-              <w:t>Wires are neatly taped or tied, no loose ends hanging around. No risk of shorting</w:t>
-            </w:r>
-          </w:p>
-          <w:p>
-            <w:r>
-              <w:t>(9 – 12 marks)</w:t>
-            </w:r>
-          </w:p>
-        </w:tc>
-        <w:tc>
-          <w:tcPr>
-            <w:tcW w:w="1790" w:type="dxa"/>
-          </w:tcPr>
-          <w:p>
-            <w:r>
-              <w:t>Proper wiring arrangement and safety precaution</w:t>
-            </w:r>
-            <w:r>
-              <w:t>s</w:t>
-            </w:r>
-            <w:r>
-              <w:t xml:space="preserve"> are done to prevent shorting</w:t>
-            </w:r>
-          </w:p>
-          <w:p>
-            <w:r>
-              <w:t>(13 – 15 marks)</w:t>
-            </w:r>
-          </w:p>
-        </w:tc>
-      </w:tr>
-      <w:tr>
-        <w:trPr>
-          <w:trHeight w:val="1258"/>
-        </w:trPr>
-        <w:tc>
-          <w:tcPr>
-            <w:tcW w:w="2469" w:type="dxa"/>
-          </w:tcPr>
-          <w:p>
-            <w:r>
-              <w:t>Performance</w:t>
-            </w:r>
-            <w:r>
-              <w:t xml:space="preserve"> (20</w:t>
-            </w:r>
-            <w:r>
-              <w:t xml:space="preserve"> marks)</w:t>
-            </w:r>
-          </w:p>
-        </w:tc>
-        <w:tc>
-          <w:tcPr>
-            <w:tcW w:w="1571" w:type="dxa"/>
+            <w:tcW w:w="3176" w:type="dxa"/>
+          </w:tcPr>
+          <w:p>
+            <w:r>
+              <w:t>Performance (20 marks)</w:t>
+            </w:r>
+          </w:p>
+        </w:tc>
+        <w:tc>
+          <w:tcPr>
+            <w:tcW w:w="2021" w:type="dxa"/>
           </w:tcPr>
           <w:p>
             <w:r>
               <w:t>UGV is immobilized</w:t>
             </w:r>
           </w:p>
+          <w:p/>
+          <w:p>
+            <w:r>
+              <w:t>RFID not working</w:t>
+            </w:r>
+          </w:p>
           <w:p>
             <w:r>
               <w:t>(1 – 5 marks)</w:t>
@@ -483,58 +407,46 @@
         </w:tc>
         <w:tc>
           <w:tcPr>
-            <w:tcW w:w="1785" w:type="dxa"/>
-          </w:tcPr>
-          <w:p>
-            <w:r>
-              <w:t>UGV can maneuver with slight malfunction</w:t>
-            </w:r>
-          </w:p>
-          <w:p>
-            <w:r>
-              <w:t>(6 – 10 marks)</w:t>
-            </w:r>
-          </w:p>
-        </w:tc>
-        <w:tc>
-          <w:tcPr>
-            <w:tcW w:w="1786" w:type="dxa"/>
-          </w:tcPr>
-          <w:p>
-            <w:r>
-              <w:t>UGV can maneuver in all 2D direction</w:t>
-            </w:r>
-            <w:r>
-              <w:t xml:space="preserve"> with no malfunction</w:t>
-            </w:r>
-          </w:p>
-          <w:p>
-            <w:r>
-              <w:t>(11 – 15 marks)</w:t>
-            </w:r>
-          </w:p>
-        </w:tc>
-        <w:tc>
-          <w:tcPr>
-            <w:tcW w:w="1790" w:type="dxa"/>
-          </w:tcPr>
-          <w:p>
-            <w:r>
-              <w:t>UGV can maneuver in all 2D direction</w:t>
-            </w:r>
-            <w:r>
-              <w:t xml:space="preserve"> with no malfunction</w:t>
-            </w:r>
-            <w:r>
-              <w:t>. Retrieve and display data from RFID cards</w:t>
-            </w:r>
-            <w:r>
-              <w:t xml:space="preserve"> accurately</w:t>
-            </w:r>
-          </w:p>
-          <w:p>
-            <w:r>
-              <w:t>(16 – 20 marks)</w:t>
+            <w:tcW w:w="2296" w:type="dxa"/>
+          </w:tcPr>
+          <w:p>
+            <w:r>
+              <w:t>UGV can maneuver. Minor faults present.</w:t>
+            </w:r>
+          </w:p>
+          <w:p/>
+          <w:p>
+            <w:r>
+              <w:t>Retrieve and display data from RFID cards accurately.</w:t>
+            </w:r>
+            <w:r>
+              <w:t xml:space="preserve"> </w:t>
+            </w:r>
+          </w:p>
+          <w:p/>
+          <w:p>
+            <w:r>
+              <w:t>(6 – 15 marks)</w:t>
+            </w:r>
+          </w:p>
+        </w:tc>
+        <w:tc>
+          <w:tcPr>
+            <w:tcW w:w="1902" w:type="dxa"/>
+          </w:tcPr>
+          <w:p>
+            <w:r>
+              <w:t>UGV can maneuver at full speed with no malfunctions. Retrieve and display data from RFID cards accurately.</w:t>
+            </w:r>
+          </w:p>
+          <w:p>
+            <w:r>
+              <w:t>(16</w:t>
+            </w:r>
+            <w:bookmarkStart w:id="0" w:name="_GoBack"/>
+            <w:bookmarkEnd w:id="0"/>
+            <w:r>
+              <w:t xml:space="preserve"> – 20 marks)</w:t>
             </w:r>
           </w:p>
         </w:tc>
@@ -552,7 +464,7 @@
 </file>
 
 <file path=word/styles.xml><?xml version="1.0" encoding="utf-8"?>
-<w:styles xmlns:mc="http://schemas.openxmlformats.org/markup-compatibility/2006" xmlns:r="http://schemas.openxmlformats.org/officeDocument/2006/relationships" xmlns:w="http://schemas.openxmlformats.org/wordprocessingml/2006/main" xmlns:w14="http://schemas.microsoft.com/office/word/2010/wordml" xmlns:w15="http://schemas.microsoft.com/office/word/2012/wordml" xmlns:w16cid="http://schemas.microsoft.com/office/word/2016/wordml/cid" xmlns:w16se="http://schemas.microsoft.com/office/word/2015/wordml/symex" mc:Ignorable="w14 w15 w16se w16cid">
+<w:styles xmlns:mc="http://schemas.openxmlformats.org/markup-compatibility/2006" xmlns:r="http://schemas.openxmlformats.org/officeDocument/2006/relationships" xmlns:w="http://schemas.openxmlformats.org/wordprocessingml/2006/main" xmlns:w14="http://schemas.microsoft.com/office/word/2010/wordml" xmlns:w15="http://schemas.microsoft.com/office/word/2012/wordml" mc:Ignorable="w14 w15">
   <w:docDefaults>
     <w:rPrDefault>
       <w:rPr>
@@ -568,7 +480,7 @@
       </w:pPr>
     </w:pPrDefault>
   </w:docDefaults>
-  <w:latentStyles w:defLockedState="0" w:defUIPriority="99" w:defSemiHidden="0" w:defUnhideWhenUsed="0" w:defQFormat="0" w:count="375">
+  <w:latentStyles w:defLockedState="0" w:defUIPriority="99" w:defSemiHidden="0" w:defUnhideWhenUsed="0" w:defQFormat="0" w:count="382">
     <w:lsdException w:name="Normal" w:uiPriority="0" w:qFormat="1"/>
     <w:lsdException w:name="heading 1" w:uiPriority="9" w:qFormat="1"/>
     <w:lsdException w:name="heading 2" w:semiHidden="1" w:uiPriority="9" w:unhideWhenUsed="1" w:qFormat="1"/>
@@ -942,8 +854,6 @@
     <w:lsdException w:name="List Table 7 Colorful Accent 6" w:uiPriority="52"/>
     <w:lsdException w:name="Mention" w:semiHidden="1" w:unhideWhenUsed="1"/>
     <w:lsdException w:name="Smart Hyperlink" w:semiHidden="1" w:unhideWhenUsed="1"/>
-    <w:lsdException w:name="Hashtag" w:semiHidden="1" w:unhideWhenUsed="1"/>
-    <w:lsdException w:name="Unresolved Mention" w:semiHidden="1" w:unhideWhenUsed="1"/>
   </w:latentStyles>
   <w:style w:type="paragraph" w:default="1" w:styleId="Normal">
     <w:name w:val="Normal"/>
@@ -985,6 +895,7 @@
       <w:spacing w:after="0" w:line="240" w:lineRule="auto"/>
     </w:pPr>
     <w:tblPr>
+      <w:tblInd w:w="0" w:type="dxa"/>
       <w:tblBorders>
         <w:top w:val="single" w:sz="4" w:space="0" w:color="auto"/>
         <w:left w:val="single" w:sz="4" w:space="0" w:color="auto"/>
@@ -993,6 +904,12 @@
         <w:insideH w:val="single" w:sz="4" w:space="0" w:color="auto"/>
         <w:insideV w:val="single" w:sz="4" w:space="0" w:color="auto"/>
       </w:tblBorders>
+      <w:tblCellMar>
+        <w:top w:w="0" w:type="dxa"/>
+        <w:left w:w="108" w:type="dxa"/>
+        <w:bottom w:w="0" w:type="dxa"/>
+        <w:right w:w="108" w:type="dxa"/>
+      </w:tblCellMar>
     </w:tblPr>
   </w:style>
   <w:style w:type="paragraph" w:styleId="ListParagraph">
@@ -1309,7 +1226,7 @@
 </file>
 
 <file path=customXml/itemProps1.xml><?xml version="1.0" encoding="utf-8"?>
-<ds:datastoreItem xmlns:ds="http://schemas.openxmlformats.org/officeDocument/2006/customXml" ds:itemID="{FADB8A17-FF6E-457A-BC3C-2F2754800B9C}">
+<ds:datastoreItem xmlns:ds="http://schemas.openxmlformats.org/officeDocument/2006/customXml" ds:itemID="{ED224B50-F50D-5B43-9063-385A8D764DEB}">
   <ds:schemaRefs>
     <ds:schemaRef ds:uri="http://schemas.openxmlformats.org/officeDocument/2006/bibliography"/>
   </ds:schemaRefs>

</xml_diff>